<commit_message>
document updated with storybook and lighthouse details
</commit_message>
<xml_diff>
--- a/document/documentBlog Application Design Document by Gayaprasad Tiwari.docx
+++ b/document/documentBlog Application Design Document by Gayaprasad Tiwari.docx
@@ -1357,23 +1357,7 @@
                 <w:b/>
                 <w:noProof/>
               </w:rPr>
-              <w:t>Storybo</w:t>
-            </w:r>
-            <w:r>
-              <w:rPr>
-                <w:rStyle w:val="Hyperlink"/>
-                <w:b/>
-                <w:noProof/>
-              </w:rPr>
-              <w:t>o</w:t>
-            </w:r>
-            <w:r>
-              <w:rPr>
-                <w:rStyle w:val="Hyperlink"/>
-                <w:b/>
-                <w:noProof/>
-              </w:rPr>
-              <w:t>k</w:t>
+              <w:t>Storybook</w:t>
             </w:r>
             <w:r>
               <w:rPr>
@@ -1670,15 +1654,7 @@
         <w:t xml:space="preserve"> </w:t>
       </w:r>
       <w:r>
-        <w:t xml:space="preserve">the application, after login user can add, </w:t>
-      </w:r>
-      <w:proofErr w:type="gramStart"/>
-      <w:r>
-        <w:t>edit</w:t>
-      </w:r>
-      <w:proofErr w:type="gramEnd"/>
-      <w:r>
-        <w:t xml:space="preserve"> and delete the blogs</w:t>
+        <w:t>the application, after login user can add, edit and delete the blogs</w:t>
       </w:r>
       <w:r>
         <w:t>.</w:t>
@@ -1947,15 +1923,7 @@
         <w:ind w:left="360"/>
       </w:pPr>
       <w:r>
-        <w:t xml:space="preserve">In Application component is using to </w:t>
-      </w:r>
-      <w:proofErr w:type="spellStart"/>
-      <w:r>
-        <w:t>ngrx</w:t>
-      </w:r>
-      <w:proofErr w:type="spellEnd"/>
-      <w:r>
-        <w:t xml:space="preserve"> store for state management</w:t>
+        <w:t>In Application component is using to ngrx store for state management</w:t>
       </w:r>
     </w:p>
     <w:p>
@@ -2046,15 +2014,7 @@
         </w:numPr>
       </w:pPr>
       <w:r>
-        <w:t xml:space="preserve">Application is responsive supported for </w:t>
-      </w:r>
-      <w:proofErr w:type="gramStart"/>
-      <w:r>
-        <w:t>mobile ,</w:t>
-      </w:r>
-      <w:proofErr w:type="gramEnd"/>
-      <w:r>
-        <w:t xml:space="preserve"> table and desktop</w:t>
+        <w:t>Application is responsive supported for mobile , table and desktop</w:t>
       </w:r>
     </w:p>
     <w:p>
@@ -2097,32 +2057,17 @@
     </w:p>
     <w:p>
       <w:r>
-        <w:t xml:space="preserve">Test Suites: 11 passed, 11 </w:t>
-      </w:r>
-      <w:proofErr w:type="gramStart"/>
-      <w:r>
-        <w:t>total</w:t>
-      </w:r>
-      <w:proofErr w:type="gramEnd"/>
-    </w:p>
-    <w:p>
-      <w:r>
-        <w:t xml:space="preserve">Tests:       32 passed, 32 </w:t>
-      </w:r>
-      <w:proofErr w:type="gramStart"/>
-      <w:r>
-        <w:t>total</w:t>
-      </w:r>
-      <w:proofErr w:type="gramEnd"/>
-    </w:p>
-    <w:p>
-      <w:proofErr w:type="gramStart"/>
-      <w:r>
-        <w:t>Coverage :</w:t>
-      </w:r>
-      <w:proofErr w:type="gramEnd"/>
-      <w:r>
-        <w:t xml:space="preserve"> -</w:t>
+        <w:t>Test Suites: 11 passed, 11 total</w:t>
+      </w:r>
+    </w:p>
+    <w:p>
+      <w:r>
+        <w:t>Tests:       32 passed, 32 total</w:t>
+      </w:r>
+    </w:p>
+    <w:p>
+      <w:r>
+        <w:t>Coverage : -</w:t>
       </w:r>
     </w:p>
     <w:p>
@@ -2303,13 +2248,9 @@
           <w:numId w:val="6"/>
         </w:numPr>
       </w:pPr>
-      <w:proofErr w:type="spellStart"/>
-      <w:proofErr w:type="gramStart"/>
       <w:r>
         <w:t>auth.service</w:t>
       </w:r>
-      <w:proofErr w:type="spellEnd"/>
-      <w:proofErr w:type="gramEnd"/>
       <w:r>
         <w:t xml:space="preserve"> - this related to login and registration </w:t>
       </w:r>
@@ -2323,15 +2264,8 @@
         </w:numPr>
       </w:pPr>
       <w:r>
-        <w:t>blog-</w:t>
-      </w:r>
-      <w:proofErr w:type="spellStart"/>
-      <w:proofErr w:type="gramStart"/>
-      <w:r>
-        <w:t>service.service</w:t>
-      </w:r>
-      <w:proofErr w:type="spellEnd"/>
-      <w:proofErr w:type="gramEnd"/>
+        <w:t>blog-service.service</w:t>
+      </w:r>
       <w:r>
         <w:t xml:space="preserve">  – this is related to blog list, add and edit</w:t>
       </w:r>
@@ -2344,13 +2278,9 @@
           <w:numId w:val="6"/>
         </w:numPr>
       </w:pPr>
-      <w:proofErr w:type="spellStart"/>
-      <w:proofErr w:type="gramStart"/>
       <w:r>
         <w:t>theme.service</w:t>
       </w:r>
-      <w:proofErr w:type="spellEnd"/>
-      <w:proofErr w:type="gramEnd"/>
       <w:r>
         <w:t xml:space="preserve"> - this is for theming </w:t>
       </w:r>
@@ -2388,11 +2318,9 @@
           <w:numId w:val="8"/>
         </w:numPr>
       </w:pPr>
-      <w:proofErr w:type="spellStart"/>
       <w:r>
         <w:t>HeaderComponent</w:t>
       </w:r>
-      <w:proofErr w:type="spellEnd"/>
       <w:r>
         <w:t>– contains headings and link</w:t>
       </w:r>
@@ -2405,11 +2333,9 @@
           <w:numId w:val="8"/>
         </w:numPr>
       </w:pPr>
-      <w:proofErr w:type="spellStart"/>
       <w:r>
         <w:t>AddEditBlogListComponent</w:t>
       </w:r>
-      <w:proofErr w:type="spellEnd"/>
       <w:r>
         <w:t>- adding and editing blog</w:t>
       </w:r>
@@ -2422,21 +2348,11 @@
           <w:numId w:val="8"/>
         </w:numPr>
       </w:pPr>
-      <w:proofErr w:type="spellStart"/>
       <w:r>
         <w:t>BlogListComponent</w:t>
       </w:r>
-      <w:proofErr w:type="spellEnd"/>
-      <w:r>
-        <w:t xml:space="preserve"> – </w:t>
-      </w:r>
-      <w:proofErr w:type="spellStart"/>
-      <w:r>
-        <w:t>displaing</w:t>
-      </w:r>
-      <w:proofErr w:type="spellEnd"/>
-      <w:r>
-        <w:t xml:space="preserve"> blog list with add and edit button</w:t>
+      <w:r>
+        <w:t xml:space="preserve"> – displaing blog list with add and edit button</w:t>
       </w:r>
     </w:p>
     <w:p>
@@ -2447,11 +2363,9 @@
           <w:numId w:val="8"/>
         </w:numPr>
       </w:pPr>
-      <w:proofErr w:type="spellStart"/>
       <w:r>
         <w:t>FooterComponent</w:t>
       </w:r>
-      <w:proofErr w:type="spellEnd"/>
       <w:r>
         <w:t xml:space="preserve"> – footer for application</w:t>
       </w:r>
@@ -2464,11 +2378,9 @@
           <w:numId w:val="8"/>
         </w:numPr>
       </w:pPr>
-      <w:proofErr w:type="spellStart"/>
       <w:r>
         <w:t>LogInComponent</w:t>
       </w:r>
-      <w:proofErr w:type="spellEnd"/>
       <w:r>
         <w:t>- for log in</w:t>
       </w:r>
@@ -2481,11 +2393,9 @@
           <w:numId w:val="8"/>
         </w:numPr>
       </w:pPr>
-      <w:proofErr w:type="spellStart"/>
       <w:r>
         <w:t>RegistrationComponent</w:t>
       </w:r>
-      <w:proofErr w:type="spellEnd"/>
       <w:r>
         <w:t>- for user registration</w:t>
       </w:r>
@@ -2522,11 +2432,9 @@
           <w:numId w:val="10"/>
         </w:numPr>
       </w:pPr>
-      <w:proofErr w:type="spellStart"/>
       <w:r>
         <w:t>LoginElement</w:t>
       </w:r>
-      <w:proofErr w:type="spellEnd"/>
       <w:r>
         <w:t>- web component for log in</w:t>
       </w:r>
@@ -2547,7 +2455,6 @@
         </w:rPr>
       </w:pPr>
       <w:bookmarkStart w:id="9" w:name="_Toc50829919"/>
-      <w:proofErr w:type="spellStart"/>
       <w:r>
         <w:rPr>
           <w:b/>
@@ -2556,7 +2463,6 @@
         <w:t>Ngrx</w:t>
       </w:r>
       <w:bookmarkEnd w:id="9"/>
-      <w:proofErr w:type="spellEnd"/>
     </w:p>
     <w:p>
       <w:pPr>
@@ -2598,13 +2504,9 @@
           <w:numId w:val="5"/>
         </w:numPr>
       </w:pPr>
-      <w:proofErr w:type="spellStart"/>
-      <w:proofErr w:type="gramStart"/>
       <w:r>
         <w:t>auth.actions</w:t>
       </w:r>
-      <w:proofErr w:type="spellEnd"/>
-      <w:proofErr w:type="gramEnd"/>
     </w:p>
     <w:p>
       <w:pPr>
@@ -2614,13 +2516,9 @@
           <w:numId w:val="5"/>
         </w:numPr>
       </w:pPr>
-      <w:proofErr w:type="spellStart"/>
-      <w:proofErr w:type="gramStart"/>
       <w:r>
         <w:t>blog.action</w:t>
       </w:r>
-      <w:proofErr w:type="spellEnd"/>
-      <w:proofErr w:type="gramEnd"/>
     </w:p>
     <w:p>
       <w:pPr>
@@ -2642,13 +2540,9 @@
           <w:numId w:val="5"/>
         </w:numPr>
       </w:pPr>
-      <w:proofErr w:type="spellStart"/>
-      <w:proofErr w:type="gramStart"/>
       <w:r>
         <w:t>auth.reducers</w:t>
       </w:r>
-      <w:proofErr w:type="spellEnd"/>
-      <w:proofErr w:type="gramEnd"/>
     </w:p>
     <w:p>
       <w:pPr>
@@ -2658,13 +2552,9 @@
           <w:numId w:val="5"/>
         </w:numPr>
       </w:pPr>
-      <w:proofErr w:type="spellStart"/>
-      <w:proofErr w:type="gramStart"/>
       <w:r>
         <w:t>blog.reducer</w:t>
       </w:r>
-      <w:proofErr w:type="spellEnd"/>
-      <w:proofErr w:type="gramEnd"/>
     </w:p>
     <w:p>
       <w:pPr>
@@ -2686,13 +2576,9 @@
           <w:numId w:val="5"/>
         </w:numPr>
       </w:pPr>
-      <w:proofErr w:type="spellStart"/>
-      <w:proofErr w:type="gramStart"/>
       <w:r>
         <w:t>blog.effects</w:t>
       </w:r>
-      <w:proofErr w:type="spellEnd"/>
-      <w:proofErr w:type="gramEnd"/>
     </w:p>
     <w:p>
       <w:pPr>
@@ -2702,13 +2588,9 @@
           <w:numId w:val="5"/>
         </w:numPr>
       </w:pPr>
-      <w:proofErr w:type="spellStart"/>
-      <w:proofErr w:type="gramStart"/>
       <w:r>
         <w:t>auth.effects</w:t>
       </w:r>
-      <w:proofErr w:type="spellEnd"/>
-      <w:proofErr w:type="gramEnd"/>
     </w:p>
     <w:p/>
     <w:p/>
@@ -2848,15 +2730,7 @@
         </w:numPr>
       </w:pPr>
       <w:r>
-        <w:t xml:space="preserve">    "@</w:t>
-      </w:r>
-      <w:proofErr w:type="spellStart"/>
-      <w:r>
-        <w:t>ngrx</w:t>
-      </w:r>
-      <w:proofErr w:type="spellEnd"/>
-      <w:r>
-        <w:t>/effects": "^10.0.0",</w:t>
+        <w:t xml:space="preserve">    "@ngrx/effects": "^10.0.0",</w:t>
       </w:r>
     </w:p>
     <w:p>
@@ -2868,15 +2742,7 @@
         </w:numPr>
       </w:pPr>
       <w:r>
-        <w:t xml:space="preserve">    "@</w:t>
-      </w:r>
-      <w:proofErr w:type="spellStart"/>
-      <w:r>
-        <w:t>ngrx</w:t>
-      </w:r>
-      <w:proofErr w:type="spellEnd"/>
-      <w:r>
-        <w:t>/store": "^10.0.0",</w:t>
+        <w:t xml:space="preserve">    "@ngrx/store": "^10.0.0",</w:t>
       </w:r>
     </w:p>
     <w:p>
@@ -2900,15 +2766,7 @@
         </w:numPr>
       </w:pPr>
       <w:r>
-        <w:t xml:space="preserve">    "</w:t>
-      </w:r>
-      <w:proofErr w:type="spellStart"/>
-      <w:r>
-        <w:t>pwa</w:t>
-      </w:r>
-      <w:proofErr w:type="spellEnd"/>
-      <w:r>
-        <w:t>-helpers": "^0.9.1",</w:t>
+        <w:t xml:space="preserve">    "pwa-helpers": "^0.9.1",</w:t>
       </w:r>
     </w:p>
     <w:p>
@@ -2932,15 +2790,7 @@
         </w:numPr>
       </w:pPr>
       <w:r>
-        <w:t xml:space="preserve">    "</w:t>
-      </w:r>
-      <w:proofErr w:type="spellStart"/>
-      <w:r>
-        <w:t>rxjs</w:t>
-      </w:r>
-      <w:proofErr w:type="spellEnd"/>
-      <w:r>
-        <w:t>": "~6.6.2",</w:t>
+        <w:t xml:space="preserve">    "rxjs": "~6.6.2",</w:t>
       </w:r>
     </w:p>
     <w:p>
@@ -2953,15 +2803,7 @@
       </w:pPr>
       <w:r>
         <w:lastRenderedPageBreak/>
-        <w:t xml:space="preserve">    "</w:t>
-      </w:r>
-      <w:proofErr w:type="spellStart"/>
-      <w:r>
-        <w:t>tslib</w:t>
-      </w:r>
-      <w:proofErr w:type="spellEnd"/>
-      <w:r>
-        <w:t>": "^2.0.0",</w:t>
+        <w:t xml:space="preserve">    "tslib": "^2.0.0",</w:t>
       </w:r>
     </w:p>
     <w:p>
@@ -3332,54 +3174,29 @@
           <w:rFonts w:ascii="Calibri" w:hAnsi="Calibri" w:cs="Calibri"/>
           <w:color w:val="000000"/>
         </w:rPr>
-        <w:t xml:space="preserve">Install Node with </w:t>
-      </w:r>
-      <w:proofErr w:type="spellStart"/>
-      <w:r>
+        <w:t>Install Node with npm</w:t>
+      </w:r>
+    </w:p>
+    <w:p>
+      <w:pPr>
+        <w:pStyle w:val="ListParagraph"/>
+        <w:numPr>
+          <w:ilvl w:val="0"/>
+          <w:numId w:val="2"/>
+        </w:numPr>
+        <w:shd w:val="clear" w:color="auto" w:fill="FFFFFF"/>
+        <w:spacing w:after="0" w:line="240" w:lineRule="auto"/>
         <w:rPr>
           <w:rFonts w:ascii="Calibri" w:hAnsi="Calibri" w:cs="Calibri"/>
           <w:color w:val="000000"/>
         </w:rPr>
-        <w:t>npm</w:t>
-      </w:r>
-      <w:proofErr w:type="spellEnd"/>
-    </w:p>
-    <w:p>
-      <w:pPr>
-        <w:pStyle w:val="ListParagraph"/>
-        <w:numPr>
-          <w:ilvl w:val="0"/>
-          <w:numId w:val="2"/>
-        </w:numPr>
-        <w:shd w:val="clear" w:color="auto" w:fill="FFFFFF"/>
-        <w:spacing w:after="0" w:line="240" w:lineRule="auto"/>
+      </w:pPr>
+      <w:r>
         <w:rPr>
           <w:rFonts w:ascii="Calibri" w:hAnsi="Calibri" w:cs="Calibri"/>
           <w:color w:val="000000"/>
         </w:rPr>
-      </w:pPr>
-      <w:r>
-        <w:rPr>
-          <w:rFonts w:ascii="Calibri" w:hAnsi="Calibri" w:cs="Calibri"/>
-          <w:color w:val="000000"/>
-        </w:rPr>
-        <w:t xml:space="preserve">Install </w:t>
-      </w:r>
-      <w:proofErr w:type="spellStart"/>
-      <w:r>
-        <w:rPr>
-          <w:rFonts w:ascii="Calibri" w:hAnsi="Calibri" w:cs="Calibri"/>
-          <w:color w:val="000000"/>
-        </w:rPr>
-        <w:t>angula</w:t>
-      </w:r>
-      <w:proofErr w:type="spellEnd"/>
-      <w:r>
-        <w:rPr>
-          <w:rFonts w:ascii="Calibri" w:hAnsi="Calibri" w:cs="Calibri"/>
-          <w:color w:val="000000"/>
-        </w:rPr>
-        <w:t xml:space="preserve"> cli</w:t>
+        <w:t>Install angula cli</w:t>
       </w:r>
     </w:p>
     <w:p>
@@ -3410,16 +3227,15 @@
           <w:color w:val="000000"/>
           <w:bdr w:val="none" w:sz="0" w:space="0" w:color="auto" w:frame="1"/>
         </w:rPr>
-        <w:t xml:space="preserve"> from master </w:t>
-      </w:r>
-      <w:proofErr w:type="gramStart"/>
+        <w:t xml:space="preserve"> from master branch</w:t>
+      </w:r>
       <w:r>
         <w:rPr>
           <w:rFonts w:ascii="inherit" w:hAnsi="inherit" w:cs="Calibri"/>
           <w:color w:val="000000"/>
           <w:bdr w:val="none" w:sz="0" w:space="0" w:color="auto" w:frame="1"/>
         </w:rPr>
-        <w:t>branch</w:t>
+        <w:t> </w:t>
       </w:r>
       <w:r>
         <w:rPr>
@@ -3427,7 +3243,7 @@
           <w:color w:val="000000"/>
           <w:bdr w:val="none" w:sz="0" w:space="0" w:color="auto" w:frame="1"/>
         </w:rPr>
-        <w:t> </w:t>
+        <w:t xml:space="preserve"> </w:t>
       </w:r>
       <w:r>
         <w:rPr>
@@ -3435,66 +3251,67 @@
           <w:color w:val="000000"/>
           <w:bdr w:val="none" w:sz="0" w:space="0" w:color="auto" w:frame="1"/>
         </w:rPr>
-        <w:t xml:space="preserve"> </w:t>
-      </w:r>
+        <w:t>“</w:t>
+      </w:r>
+      <w:r>
+        <w:t>https://github.com/gayaprasad-Tiwari/blogs.git</w:t>
+      </w:r>
+      <w:r>
+        <w:t>”</w:t>
+      </w:r>
+    </w:p>
+    <w:p>
+      <w:pPr>
+        <w:pStyle w:val="ListParagraph"/>
+        <w:numPr>
+          <w:ilvl w:val="0"/>
+          <w:numId w:val="2"/>
+        </w:numPr>
+        <w:shd w:val="clear" w:color="auto" w:fill="FFFFFF"/>
+        <w:spacing w:after="0" w:line="240" w:lineRule="auto"/>
+        <w:rPr>
+          <w:rFonts w:ascii="Calibri" w:hAnsi="Calibri" w:cs="Calibri"/>
+          <w:color w:val="000000"/>
+        </w:rPr>
+      </w:pPr>
       <w:r>
         <w:rPr>
           <w:rFonts w:ascii="inherit" w:hAnsi="inherit" w:cs="Calibri"/>
           <w:color w:val="000000"/>
           <w:bdr w:val="none" w:sz="0" w:space="0" w:color="auto" w:frame="1"/>
         </w:rPr>
-        <w:t>“</w:t>
-      </w:r>
-      <w:proofErr w:type="gramEnd"/>
-      <w:r>
-        <w:t>https://github.com/</w:t>
-      </w:r>
-      <w:proofErr w:type="spellStart"/>
-      <w:r>
-        <w:t>gayaprasad</w:t>
-      </w:r>
-      <w:proofErr w:type="spellEnd"/>
-      <w:r>
-        <w:t>-Tiwari/</w:t>
-      </w:r>
-      <w:proofErr w:type="spellStart"/>
-      <w:r>
-        <w:t>blogs.git</w:t>
-      </w:r>
-      <w:proofErr w:type="spellEnd"/>
-      <w:r>
-        <w:t>”</w:t>
-      </w:r>
-    </w:p>
-    <w:p>
-      <w:pPr>
-        <w:pStyle w:val="ListParagraph"/>
-        <w:numPr>
-          <w:ilvl w:val="0"/>
-          <w:numId w:val="2"/>
-        </w:numPr>
-        <w:shd w:val="clear" w:color="auto" w:fill="FFFFFF"/>
-        <w:spacing w:after="0" w:line="240" w:lineRule="auto"/>
-        <w:rPr>
-          <w:rFonts w:ascii="Calibri" w:hAnsi="Calibri" w:cs="Calibri"/>
-          <w:color w:val="000000"/>
-        </w:rPr>
-      </w:pPr>
+        <w:t>cd </w:t>
+      </w:r>
       <w:r>
         <w:rPr>
           <w:rFonts w:ascii="inherit" w:hAnsi="inherit" w:cs="Calibri"/>
           <w:color w:val="000000"/>
           <w:bdr w:val="none" w:sz="0" w:space="0" w:color="auto" w:frame="1"/>
         </w:rPr>
-        <w:t>cd </w:t>
-      </w:r>
+        <w:t>blogs</w:t>
+      </w:r>
+    </w:p>
+    <w:p>
+      <w:pPr>
+        <w:pStyle w:val="ListParagraph"/>
+        <w:numPr>
+          <w:ilvl w:val="0"/>
+          <w:numId w:val="2"/>
+        </w:numPr>
+        <w:shd w:val="clear" w:color="auto" w:fill="FFFFFF"/>
+        <w:spacing w:after="0" w:line="240" w:lineRule="auto"/>
+        <w:rPr>
+          <w:rFonts w:ascii="Calibri" w:hAnsi="Calibri" w:cs="Calibri"/>
+          <w:color w:val="000000"/>
+        </w:rPr>
+      </w:pPr>
       <w:r>
         <w:rPr>
           <w:rFonts w:ascii="inherit" w:hAnsi="inherit" w:cs="Calibri"/>
           <w:color w:val="000000"/>
           <w:bdr w:val="none" w:sz="0" w:space="0" w:color="auto" w:frame="1"/>
         </w:rPr>
-        <w:t>blogs</w:t>
+        <w:t>npm install</w:t>
       </w:r>
     </w:p>
     <w:p>
@@ -3511,23 +3328,13 @@
           <w:color w:val="000000"/>
         </w:rPr>
       </w:pPr>
-      <w:proofErr w:type="spellStart"/>
       <w:r>
         <w:rPr>
           <w:rFonts w:ascii="inherit" w:hAnsi="inherit" w:cs="Calibri"/>
           <w:color w:val="000000"/>
           <w:bdr w:val="none" w:sz="0" w:space="0" w:color="auto" w:frame="1"/>
         </w:rPr>
-        <w:t>npm</w:t>
-      </w:r>
-      <w:proofErr w:type="spellEnd"/>
-      <w:r>
-        <w:rPr>
-          <w:rFonts w:ascii="inherit" w:hAnsi="inherit" w:cs="Calibri"/>
-          <w:color w:val="000000"/>
-          <w:bdr w:val="none" w:sz="0" w:space="0" w:color="auto" w:frame="1"/>
-        </w:rPr>
-        <w:t xml:space="preserve"> install</w:t>
+        <w:t>npm start</w:t>
       </w:r>
     </w:p>
     <w:p>
@@ -3544,23 +3351,40 @@
           <w:color w:val="000000"/>
         </w:rPr>
       </w:pPr>
-      <w:proofErr w:type="spellStart"/>
-      <w:r>
-        <w:rPr>
-          <w:rFonts w:ascii="inherit" w:hAnsi="inherit" w:cs="Calibri"/>
+      <w:r>
+        <w:rPr>
+          <w:rFonts w:ascii="Calibri" w:hAnsi="Calibri" w:cs="Calibri"/>
           <w:color w:val="000000"/>
-          <w:bdr w:val="none" w:sz="0" w:space="0" w:color="auto" w:frame="1"/>
-        </w:rPr>
-        <w:t>npm</w:t>
-      </w:r>
-      <w:proofErr w:type="spellEnd"/>
-      <w:r>
-        <w:rPr>
-          <w:rFonts w:ascii="inherit" w:hAnsi="inherit" w:cs="Calibri"/>
+        </w:rPr>
+        <w:t xml:space="preserve">for running json server - </w:t>
+      </w:r>
+      <w:r>
+        <w:rPr>
+          <w:rFonts w:ascii="Calibri" w:hAnsi="Calibri" w:cs="Calibri"/>
           <w:color w:val="000000"/>
-          <w:bdr w:val="none" w:sz="0" w:space="0" w:color="auto" w:frame="1"/>
-        </w:rPr>
-        <w:t xml:space="preserve"> start</w:t>
+        </w:rPr>
+        <w:t>“</w:t>
+      </w:r>
+      <w:r>
+        <w:rPr>
+          <w:rFonts w:ascii="Calibri" w:hAnsi="Calibri" w:cs="Calibri"/>
+          <w:color w:val="000000"/>
+        </w:rPr>
+        <w:t>json-server db.json -m ./node_modules/json-server-auth</w:t>
+      </w:r>
+      <w:r>
+        <w:rPr>
+          <w:rFonts w:ascii="Calibri" w:hAnsi="Calibri" w:cs="Calibri"/>
+          <w:color w:val="000000"/>
+        </w:rPr>
+        <w:t xml:space="preserve"> </w:t>
+      </w:r>
+      <w:r>
+        <w:rPr>
+          <w:rFonts w:ascii="Calibri" w:hAnsi="Calibri" w:cs="Calibri"/>
+          <w:color w:val="000000"/>
+        </w:rPr>
+        <w:t>“</w:t>
       </w:r>
     </w:p>
     <w:p>
@@ -3582,137 +3406,78 @@
           <w:rFonts w:ascii="Calibri" w:hAnsi="Calibri" w:cs="Calibri"/>
           <w:color w:val="000000"/>
         </w:rPr>
-        <w:t xml:space="preserve">for running json server - </w:t>
+        <w:t xml:space="preserve">fot test </w:t>
       </w:r>
       <w:r>
         <w:rPr>
           <w:rFonts w:ascii="Calibri" w:hAnsi="Calibri" w:cs="Calibri"/>
           <w:color w:val="000000"/>
         </w:rPr>
-        <w:t>“</w:t>
+        <w:t>–</w:t>
       </w:r>
       <w:r>
         <w:rPr>
           <w:rFonts w:ascii="Calibri" w:hAnsi="Calibri" w:cs="Calibri"/>
           <w:color w:val="000000"/>
         </w:rPr>
-        <w:t xml:space="preserve">json-server </w:t>
-      </w:r>
-      <w:proofErr w:type="spellStart"/>
-      <w:proofErr w:type="gramStart"/>
+        <w:t xml:space="preserve"> </w:t>
+      </w:r>
       <w:r>
         <w:rPr>
           <w:rFonts w:ascii="Calibri" w:hAnsi="Calibri" w:cs="Calibri"/>
           <w:color w:val="000000"/>
         </w:rPr>
-        <w:t>db.json</w:t>
-      </w:r>
-      <w:proofErr w:type="spellEnd"/>
-      <w:proofErr w:type="gramEnd"/>
+        <w:t>“</w:t>
+      </w:r>
       <w:r>
         <w:rPr>
           <w:rFonts w:ascii="Calibri" w:hAnsi="Calibri" w:cs="Calibri"/>
           <w:color w:val="000000"/>
         </w:rPr>
-        <w:t xml:space="preserve"> -m ./</w:t>
-      </w:r>
-      <w:proofErr w:type="spellStart"/>
-      <w:r>
+        <w:t>npm run test-watch</w:t>
+      </w:r>
+    </w:p>
+    <w:p>
+      <w:pPr>
+        <w:pStyle w:val="ListParagraph"/>
+        <w:numPr>
+          <w:ilvl w:val="0"/>
+          <w:numId w:val="2"/>
+        </w:numPr>
+        <w:shd w:val="clear" w:color="auto" w:fill="FFFFFF"/>
+        <w:spacing w:after="0" w:line="240" w:lineRule="auto"/>
         <w:rPr>
           <w:rFonts w:ascii="Calibri" w:hAnsi="Calibri" w:cs="Calibri"/>
           <w:color w:val="000000"/>
         </w:rPr>
-        <w:t>node_modules</w:t>
-      </w:r>
-      <w:proofErr w:type="spellEnd"/>
+      </w:pPr>
       <w:r>
         <w:rPr>
           <w:rFonts w:ascii="Calibri" w:hAnsi="Calibri" w:cs="Calibri"/>
           <w:color w:val="000000"/>
         </w:rPr>
-        <w:t>/json-server-auth</w:t>
+        <w:t>for storybook</w:t>
       </w:r>
       <w:r>
         <w:rPr>
           <w:rFonts w:ascii="Calibri" w:hAnsi="Calibri" w:cs="Calibri"/>
           <w:color w:val="000000"/>
         </w:rPr>
-        <w:t xml:space="preserve"> </w:t>
+        <w:t>—“</w:t>
       </w:r>
       <w:r>
         <w:rPr>
           <w:rFonts w:ascii="Calibri" w:hAnsi="Calibri" w:cs="Calibri"/>
           <w:color w:val="000000"/>
         </w:rPr>
-        <w:t>“</w:t>
-      </w:r>
-    </w:p>
-    <w:p>
-      <w:pPr>
-        <w:pStyle w:val="ListParagraph"/>
-        <w:numPr>
-          <w:ilvl w:val="0"/>
-          <w:numId w:val="2"/>
-        </w:numPr>
-        <w:shd w:val="clear" w:color="auto" w:fill="FFFFFF"/>
-        <w:spacing w:after="0" w:line="240" w:lineRule="auto"/>
+        <w:t>npm run storybook</w:t>
+      </w:r>
+      <w:r>
         <w:rPr>
           <w:rFonts w:ascii="Calibri" w:hAnsi="Calibri" w:cs="Calibri"/>
           <w:color w:val="000000"/>
         </w:rPr>
-      </w:pPr>
-      <w:proofErr w:type="spellStart"/>
-      <w:r>
-        <w:rPr>
-          <w:rFonts w:ascii="Calibri" w:hAnsi="Calibri" w:cs="Calibri"/>
-          <w:color w:val="000000"/>
-        </w:rPr>
-        <w:t>fot</w:t>
-      </w:r>
-      <w:proofErr w:type="spellEnd"/>
-      <w:r>
-        <w:rPr>
-          <w:rFonts w:ascii="Calibri" w:hAnsi="Calibri" w:cs="Calibri"/>
-          <w:color w:val="000000"/>
-        </w:rPr>
-        <w:t xml:space="preserve"> test </w:t>
-      </w:r>
-      <w:r>
-        <w:rPr>
-          <w:rFonts w:ascii="Calibri" w:hAnsi="Calibri" w:cs="Calibri"/>
-          <w:color w:val="000000"/>
-        </w:rPr>
-        <w:t>–</w:t>
-      </w:r>
-      <w:r>
-        <w:rPr>
-          <w:rFonts w:ascii="Calibri" w:hAnsi="Calibri" w:cs="Calibri"/>
-          <w:color w:val="000000"/>
-        </w:rPr>
-        <w:t xml:space="preserve"> </w:t>
-      </w:r>
-      <w:r>
-        <w:rPr>
-          <w:rFonts w:ascii="Calibri" w:hAnsi="Calibri" w:cs="Calibri"/>
-          <w:color w:val="000000"/>
-        </w:rPr>
-        <w:t>“</w:t>
-      </w:r>
-      <w:proofErr w:type="spellStart"/>
-      <w:r>
-        <w:rPr>
-          <w:rFonts w:ascii="Calibri" w:hAnsi="Calibri" w:cs="Calibri"/>
-          <w:color w:val="000000"/>
-        </w:rPr>
-        <w:t>npm</w:t>
-      </w:r>
-      <w:proofErr w:type="spellEnd"/>
-      <w:r>
-        <w:rPr>
-          <w:rFonts w:ascii="Calibri" w:hAnsi="Calibri" w:cs="Calibri"/>
-          <w:color w:val="000000"/>
-        </w:rPr>
-        <w:t xml:space="preserve"> run test-watch</w:t>
+        <w:t>”</w:t>
       </w:r>
     </w:p>
     <w:sectPr>

</xml_diff>